<commit_message>
Started writing user guide
</commit_message>
<xml_diff>
--- a/logbook_user_guide.docx
+++ b/logbook_user_guide.docx
@@ -3,9 +3,17 @@
 <w:document xmlns:wpc="http://schemas.microsoft.com/office/word/2010/wordprocessingCanvas" xmlns:cx="http://schemas.microsoft.com/office/drawing/2014/chartex" xmlns:cx1="http://schemas.microsoft.com/office/drawing/2015/9/8/chartex" xmlns:cx2="http://schemas.microsoft.com/office/drawing/2015/10/21/chartex" xmlns:cx3="http://schemas.microsoft.com/office/drawing/2016/5/9/chartex" xmlns:cx4="http://schemas.microsoft.com/office/drawing/2016/5/10/chartex" xmlns:cx5="http://schemas.microsoft.com/office/drawing/2016/5/11/chartex" xmlns:cx6="http://schemas.microsoft.com/office/drawing/2016/5/12/chartex" xmlns:cx7="http://schemas.microsoft.com/office/drawing/2016/5/13/chartex" xmlns:cx8="http://schemas.microsoft.com/office/drawing/2016/5/14/chartex" xmlns:mc="http://schemas.openxmlformats.org/markup-compatibility/2006" xmlns:aink="http://schemas.microsoft.com/office/drawing/2016/ink" xmlns:am3d="http://schemas.microsoft.com/office/drawing/2017/model3d" xmlns:o="urn:schemas-microsoft-com:office:office" xmlns:r="http://schemas.openxmlformats.org/officeDocument/2006/relationships" xmlns:m="http://schemas.openxmlformats.org/officeDocument/2006/math" xmlns:v="urn:schemas-microsoft-com:vml" xmlns:wp14="http://schemas.microsoft.com/office/word/2010/wordprocessingDrawing" xmlns:wp="http://schemas.openxmlformats.org/drawingml/2006/wordprocessingDrawing" xmlns:w10="urn:schemas-microsoft-com:office:word" xmlns:w="http://schemas.openxmlformats.org/wordprocessingml/2006/main" xmlns:w14="http://schemas.microsoft.com/office/word/2010/wordml" xmlns:w15="http://schemas.microsoft.com/office/word/2012/wordml" xmlns:w16cid="http://schemas.microsoft.com/office/word/2016/wordml/cid" xmlns:w16se="http://schemas.microsoft.com/office/word/2015/wordml/symex" xmlns:wpg="http://schemas.microsoft.com/office/word/2010/wordprocessingGroup" xmlns:wpi="http://schemas.microsoft.com/office/word/2010/wordprocessingInk" xmlns:wne="http://schemas.microsoft.com/office/word/2006/wordml" xmlns:wps="http://schemas.microsoft.com/office/word/2010/wordprocessingShape" mc:Ignorable="w14 w15 w16se w16cid wp14">
   <w:body>
     <w:p>
+      <w:pPr>
+        <w:rPr>
+          <w:sz w:val="20"/>
+          <w:szCs w:val="20"/>
+        </w:rPr>
+      </w:pPr>
       <w:r>
         <w:rPr>
           <w:noProof/>
+          <w:sz w:val="20"/>
+          <w:szCs w:val="20"/>
         </w:rPr>
         <w:drawing>
           <wp:anchor distT="0" distB="0" distL="114300" distR="114300" simplePos="0" relativeHeight="251663360" behindDoc="0" locked="0" layoutInCell="1" allowOverlap="1" wp14:anchorId="7B8E4D55" wp14:editId="5BEAECAA">
@@ -31,7 +39,7 @@
                     <pic:cNvPicPr/>
                   </pic:nvPicPr>
                   <pic:blipFill>
-                    <a:blip r:embed="rId6" cstate="print">
+                    <a:blip r:embed="rId7" cstate="print">
                       <a:extLst>
                         <a:ext uri="{28A0092B-C50C-407E-A947-70E740481C1C}">
                           <a14:useLocalDpi xmlns:a14="http://schemas.microsoft.com/office/drawing/2010/main" val="0"/>
@@ -66,6 +74,8 @@
       <w:r>
         <w:rPr>
           <w:noProof/>
+          <w:sz w:val="20"/>
+          <w:szCs w:val="20"/>
         </w:rPr>
         <mc:AlternateContent>
           <mc:Choice Requires="wpg">
@@ -324,7 +334,33 @@
                                       <w:sz w:val="28"/>
                                       <w:szCs w:val="28"/>
                                     </w:rPr>
-                                    <w:t>Shaniquo Mckenzie</w:t>
+                                    <w:t xml:space="preserve">Shaniquo </w:t>
+                                  </w:r>
+                                  <w:proofErr w:type="spellStart"/>
+                                  <w:r>
+                                    <w:rPr>
+                                      <w:color w:val="FFFFFF" w:themeColor="background1"/>
+                                      <w:sz w:val="28"/>
+                                      <w:szCs w:val="28"/>
+                                    </w:rPr>
+                                    <w:t>Mckenz</w:t>
+                                  </w:r>
+                                  <w:r>
+                                    <w:rPr>
+                                      <w:color w:val="FFFFFF" w:themeColor="background1"/>
+                                      <w:sz w:val="28"/>
+                                      <w:szCs w:val="28"/>
+                                    </w:rPr>
+                                    <w:t>ie</w:t>
+                                  </w:r>
+                                  <w:proofErr w:type="spellEnd"/>
+                                  <w:r>
+                                    <w:rPr>
+                                      <w:color w:val="FFFFFF" w:themeColor="background1"/>
+                                      <w:sz w:val="28"/>
+                                      <w:szCs w:val="28"/>
+                                    </w:rPr>
+                                    <w:t>, Jarod Lavine</w:t>
                                   </w:r>
                                 </w:p>
                               </w:sdtContent>
@@ -421,7 +457,7 @@
             <w:pict>
               <v:group w14:anchorId="21BFCC87" id="Group 453" o:spid="_x0000_s1026" style="position:absolute;margin-left:193.95pt;margin-top:0;width:245.15pt;height:11in;z-index:251659264;mso-width-percent:400;mso-height-percent:1000;mso-position-horizontal:right;mso-position-horizontal-relative:page;mso-position-vertical:top;mso-position-vertical-relative:page;mso-width-percent:400;mso-height-percent:1000" coordsize="31136,100584" o:gfxdata="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">
                 <v:rect id="Rectangle 459" o:spid="_x0000_s1027" alt="Light vertical" style="position:absolute;width:1385;height:100584;visibility:visible;mso-wrap-style:square;v-text-anchor:middle" o:gfxdata="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" fillcolor="#a8d08d [1945]" stroked="f" strokecolor="white" strokeweight="1pt">
-                  <v:fill r:id="rId7" o:title="" opacity="52428f" color2="white [3212]" o:opacity2="52428f" type="pattern"/>
+                  <v:fill r:id="rId8" o:title="" opacity="52428f" color2="white [3212]" o:opacity2="52428f" type="pattern"/>
                   <v:shadow color="#d8d8d8" offset="3pt,3pt"/>
                 </v:rect>
                 <v:rect id="Rectangle 460" o:spid="_x0000_s1028" style="position:absolute;left:1246;width:29718;height:100584;visibility:visible;mso-wrap-style:square;v-text-anchor:top" o:gfxdata="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" fillcolor="#a8d08d [1945]" stroked="f" strokecolor="#d8d8d8"/>
@@ -460,6 +496,7 @@
                           <w:dataBinding w:prefixMappings="xmlns:ns0='http://schemas.openxmlformats.org/package/2006/metadata/core-properties' xmlns:ns1='http://purl.org/dc/elements/1.1/'" w:xpath="/ns0:coreProperties[1]/ns1:creator[1]" w:storeItemID="{6C3C8BC8-F283-45AE-878A-BAB7291924A1}"/>
                           <w:text/>
                         </w:sdtPr>
+                        <w:sdtEndPr/>
                         <w:sdtContent>
                           <w:p>
                             <w:pPr>
@@ -477,7 +514,33 @@
                                 <w:sz w:val="28"/>
                                 <w:szCs w:val="28"/>
                               </w:rPr>
-                              <w:t>Shaniquo Mckenzie</w:t>
+                              <w:t xml:space="preserve">Shaniquo </w:t>
+                            </w:r>
+                            <w:proofErr w:type="spellStart"/>
+                            <w:r>
+                              <w:rPr>
+                                <w:color w:val="FFFFFF" w:themeColor="background1"/>
+                                <w:sz w:val="28"/>
+                                <w:szCs w:val="28"/>
+                              </w:rPr>
+                              <w:t>Mckenz</w:t>
+                            </w:r>
+                            <w:r>
+                              <w:rPr>
+                                <w:color w:val="FFFFFF" w:themeColor="background1"/>
+                                <w:sz w:val="28"/>
+                                <w:szCs w:val="28"/>
+                              </w:rPr>
+                              <w:t>ie</w:t>
+                            </w:r>
+                            <w:proofErr w:type="spellEnd"/>
+                            <w:r>
+                              <w:rPr>
+                                <w:color w:val="FFFFFF" w:themeColor="background1"/>
+                                <w:sz w:val="28"/>
+                                <w:szCs w:val="28"/>
+                              </w:rPr>
+                              <w:t>, Jarod Lavine</w:t>
                             </w:r>
                           </w:p>
                         </w:sdtContent>
@@ -494,6 +557,7 @@
                           <w:dataBinding w:prefixMappings="xmlns:ns0='http://schemas.openxmlformats.org/officeDocument/2006/extended-properties'" w:xpath="/ns0:Properties[1]/ns0:Company[1]" w:storeItemID="{6668398D-A668-4E3E-A5EB-62B293D839F1}"/>
                           <w:text/>
                         </w:sdtPr>
+                        <w:sdtEndPr/>
                         <w:sdtContent>
                           <w:p>
                             <w:pPr>
@@ -532,6 +596,7 @@
                             <w:calendar w:val="gregorian"/>
                           </w:date>
                         </w:sdtPr>
+                        <w:sdtEndPr/>
                         <w:sdtContent>
                           <w:p>
                             <w:pPr>
@@ -562,6 +627,10 @@
     </w:p>
     <w:sdt>
       <w:sdtPr>
+        <w:rPr>
+          <w:sz w:val="20"/>
+          <w:szCs w:val="20"/>
+        </w:rPr>
         <w:id w:val="1409416537"/>
         <w:docPartObj>
           <w:docPartGallery w:val="Cover Pages"/>
@@ -570,11 +639,26 @@
       </w:sdtPr>
       <w:sdtEndPr/>
       <w:sdtContent>
-        <w:p/>
-        <w:p>
+        <w:p>
+          <w:pPr>
+            <w:rPr>
+              <w:sz w:val="20"/>
+              <w:szCs w:val="20"/>
+            </w:rPr>
+          </w:pPr>
+        </w:p>
+        <w:p>
+          <w:pPr>
+            <w:rPr>
+              <w:sz w:val="20"/>
+              <w:szCs w:val="20"/>
+            </w:rPr>
+          </w:pPr>
           <w:r>
             <w:rPr>
               <w:noProof/>
+              <w:sz w:val="20"/>
+              <w:szCs w:val="20"/>
             </w:rPr>
             <mc:AlternateContent>
               <mc:Choice Requires="wps">
@@ -710,6 +794,8 @@
           <w:r>
             <w:rPr>
               <w:noProof/>
+              <w:sz w:val="20"/>
+              <w:szCs w:val="20"/>
             </w:rPr>
             <w:drawing>
               <wp:anchor distT="0" distB="0" distL="114300" distR="114300" simplePos="0" relativeHeight="251662336" behindDoc="0" locked="0" layoutInCell="1" allowOverlap="1" wp14:anchorId="7931A7A8" wp14:editId="73EEBACD">
@@ -735,7 +821,7 @@
                         <pic:cNvPicPr/>
                       </pic:nvPicPr>
                       <pic:blipFill>
-                        <a:blip r:embed="rId8" cstate="print">
+                        <a:blip r:embed="rId9" cstate="print">
                           <a:extLst>
                             <a:ext uri="{28A0092B-C50C-407E-A947-70E740481C1C}">
                               <a14:useLocalDpi xmlns:a14="http://schemas.microsoft.com/office/drawing/2010/main" val="0"/>
@@ -770,6 +856,8 @@
           <w:r>
             <w:rPr>
               <w:noProof/>
+              <w:sz w:val="20"/>
+              <w:szCs w:val="20"/>
             </w:rPr>
             <mc:AlternateContent>
               <mc:Choice Requires="wps">
@@ -913,6 +1001,7 @@
                             <w:dataBinding w:prefixMappings="xmlns:ns0='http://schemas.openxmlformats.org/package/2006/metadata/core-properties' xmlns:ns1='http://purl.org/dc/elements/1.1/'" w:xpath="/ns0:coreProperties[1]/ns1:title[1]" w:storeItemID="{6C3C8BC8-F283-45AE-878A-BAB7291924A1}"/>
                             <w:text/>
                           </w:sdtPr>
+                          <w:sdtEndPr/>
                           <w:sdtContent>
                             <w:p>
                               <w:pPr>
@@ -958,11 +1047,17 @@
             </mc:AlternateContent>
           </w:r>
           <w:r>
+            <w:rPr>
+              <w:sz w:val="20"/>
+              <w:szCs w:val="20"/>
+            </w:rPr>
             <w:br w:type="page"/>
           </w:r>
           <w:r>
             <w:rPr>
               <w:noProof/>
+              <w:sz w:val="20"/>
+              <w:szCs w:val="20"/>
             </w:rPr>
             <w:lastRenderedPageBreak/>
             <w:drawing>
@@ -981,7 +1076,7 @@
                         <pic:cNvPicPr/>
                       </pic:nvPicPr>
                       <pic:blipFill>
-                        <a:blip r:embed="rId9">
+                        <a:blip r:embed="rId10">
                           <a:extLst>
                             <a:ext uri="{28A0092B-C50C-407E-A947-70E740481C1C}">
                               <a14:useLocalDpi xmlns:a14="http://schemas.microsoft.com/office/drawing/2010/main" val="0"/>
@@ -1009,49 +1104,1588 @@
           </w:r>
         </w:p>
         <w:p>
-          <w:r>
+          <w:pPr>
+            <w:rPr>
+              <w:sz w:val="20"/>
+              <w:szCs w:val="20"/>
+            </w:rPr>
+          </w:pPr>
+          <w:r>
+            <w:rPr>
+              <w:sz w:val="20"/>
+              <w:szCs w:val="20"/>
+            </w:rPr>
             <w:br w:type="page"/>
           </w:r>
         </w:p>
+        <w:p>
+          <w:pPr>
+            <w:pStyle w:val="Heading1"/>
+          </w:pPr>
+          <w:r>
+            <w:lastRenderedPageBreak/>
+            <w:t>Overview</w:t>
+          </w:r>
+        </w:p>
+        <w:p>
+          <w:pPr>
+            <w:rPr>
+              <w:sz w:val="20"/>
+              <w:szCs w:val="20"/>
+            </w:rPr>
+          </w:pPr>
+        </w:p>
+        <w:p>
+          <w:pPr>
+            <w:pStyle w:val="Heading2"/>
+            <w:rPr>
+              <w:sz w:val="20"/>
+              <w:szCs w:val="20"/>
+            </w:rPr>
+          </w:pPr>
+          <w:r>
+            <w:t>Dependency Diagram</w:t>
+          </w:r>
+          <w:r>
+            <w:rPr>
+              <w:noProof/>
+              <w:sz w:val="20"/>
+              <w:szCs w:val="20"/>
+            </w:rPr>
+            <w:drawing>
+              <wp:inline distT="0" distB="0" distL="0" distR="0" wp14:anchorId="3CAF9338" wp14:editId="3B5C9D20">
+                <wp:extent cx="5810250" cy="4460112"/>
+                <wp:effectExtent l="0" t="0" r="0" b="0"/>
+                <wp:docPr id="2" name="Picture 2"/>
+                <wp:cNvGraphicFramePr>
+                  <a:graphicFrameLocks xmlns:a="http://schemas.openxmlformats.org/drawingml/2006/main" noChangeAspect="1"/>
+                </wp:cNvGraphicFramePr>
+                <a:graphic xmlns:a="http://schemas.openxmlformats.org/drawingml/2006/main">
+                  <a:graphicData uri="http://schemas.openxmlformats.org/drawingml/2006/picture">
+                    <pic:pic xmlns:pic="http://schemas.openxmlformats.org/drawingml/2006/picture">
+                      <pic:nvPicPr>
+                        <pic:cNvPr id="0" name="Picture 2"/>
+                        <pic:cNvPicPr>
+                          <a:picLocks noChangeAspect="1" noChangeArrowheads="1"/>
+                        </pic:cNvPicPr>
+                      </pic:nvPicPr>
+                      <pic:blipFill>
+                        <a:blip r:embed="rId11">
+                          <a:extLst>
+                            <a:ext uri="{28A0092B-C50C-407E-A947-70E740481C1C}">
+                              <a14:useLocalDpi xmlns:a14="http://schemas.microsoft.com/office/drawing/2010/main" val="0"/>
+                            </a:ext>
+                          </a:extLst>
+                        </a:blip>
+                        <a:srcRect/>
+                        <a:stretch>
+                          <a:fillRect/>
+                        </a:stretch>
+                      </pic:blipFill>
+                      <pic:spPr bwMode="auto">
+                        <a:xfrm>
+                          <a:off x="0" y="0"/>
+                          <a:ext cx="5812985" cy="4462211"/>
+                        </a:xfrm>
+                        <a:prstGeom prst="rect">
+                          <a:avLst/>
+                        </a:prstGeom>
+                        <a:noFill/>
+                        <a:ln>
+                          <a:noFill/>
+                        </a:ln>
+                      </pic:spPr>
+                    </pic:pic>
+                  </a:graphicData>
+                </a:graphic>
+              </wp:inline>
+            </w:drawing>
+          </w:r>
+        </w:p>
+        <w:p>
+          <w:pPr>
+            <w:rPr>
+              <w:sz w:val="20"/>
+              <w:szCs w:val="20"/>
+            </w:rPr>
+          </w:pPr>
+          <w:r>
+            <w:rPr>
+              <w:sz w:val="20"/>
+              <w:szCs w:val="20"/>
+            </w:rPr>
+            <w:br w:type="page"/>
+          </w:r>
+        </w:p>
+        <w:p>
+          <w:pPr>
+            <w:pStyle w:val="Heading2"/>
+          </w:pPr>
+          <w:r>
+            <w:lastRenderedPageBreak/>
+            <w:t>Database ERD</w:t>
+          </w:r>
+        </w:p>
+        <w:p>
+          <w:pPr>
+            <w:rPr>
+              <w:sz w:val="20"/>
+              <w:szCs w:val="20"/>
+            </w:rPr>
+          </w:pPr>
+        </w:p>
+        <w:p>
+          <w:pPr>
+            <w:rPr>
+              <w:sz w:val="20"/>
+              <w:szCs w:val="20"/>
+            </w:rPr>
+          </w:pPr>
+          <w:r>
+            <w:rPr>
+              <w:noProof/>
+              <w:sz w:val="20"/>
+              <w:szCs w:val="20"/>
+            </w:rPr>
+            <w:drawing>
+              <wp:inline distT="0" distB="0" distL="0" distR="0" wp14:anchorId="0258573D" wp14:editId="27597725">
+                <wp:extent cx="6466637" cy="5409858"/>
+                <wp:effectExtent l="0" t="0" r="0" b="635"/>
+                <wp:docPr id="1" name="Picture 1"/>
+                <wp:cNvGraphicFramePr>
+                  <a:graphicFrameLocks xmlns:a="http://schemas.openxmlformats.org/drawingml/2006/main" noChangeAspect="1"/>
+                </wp:cNvGraphicFramePr>
+                <a:graphic xmlns:a="http://schemas.openxmlformats.org/drawingml/2006/main">
+                  <a:graphicData uri="http://schemas.openxmlformats.org/drawingml/2006/picture">
+                    <pic:pic xmlns:pic="http://schemas.openxmlformats.org/drawingml/2006/picture">
+                      <pic:nvPicPr>
+                        <pic:cNvPr id="0" name="Picture 1"/>
+                        <pic:cNvPicPr>
+                          <a:picLocks noChangeAspect="1" noChangeArrowheads="1"/>
+                        </pic:cNvPicPr>
+                      </pic:nvPicPr>
+                      <pic:blipFill>
+                        <a:blip r:embed="rId12" cstate="print">
+                          <a:extLst>
+                            <a:ext uri="{28A0092B-C50C-407E-A947-70E740481C1C}">
+                              <a14:useLocalDpi xmlns:a14="http://schemas.microsoft.com/office/drawing/2010/main" val="0"/>
+                            </a:ext>
+                          </a:extLst>
+                        </a:blip>
+                        <a:srcRect/>
+                        <a:stretch>
+                          <a:fillRect/>
+                        </a:stretch>
+                      </pic:blipFill>
+                      <pic:spPr bwMode="auto">
+                        <a:xfrm>
+                          <a:off x="0" y="0"/>
+                          <a:ext cx="6492393" cy="5431405"/>
+                        </a:xfrm>
+                        <a:prstGeom prst="rect">
+                          <a:avLst/>
+                        </a:prstGeom>
+                        <a:noFill/>
+                        <a:ln>
+                          <a:noFill/>
+                        </a:ln>
+                      </pic:spPr>
+                    </pic:pic>
+                  </a:graphicData>
+                </a:graphic>
+              </wp:inline>
+            </w:drawing>
+          </w:r>
+        </w:p>
+        <w:p>
+          <w:pPr>
+            <w:rPr>
+              <w:sz w:val="20"/>
+              <w:szCs w:val="20"/>
+            </w:rPr>
+          </w:pPr>
+        </w:p>
+        <w:p>
+          <w:pPr>
+            <w:rPr>
+              <w:rFonts w:asciiTheme="majorHAnsi" w:eastAsiaTheme="majorEastAsia" w:hAnsiTheme="majorHAnsi" w:cstheme="majorBidi"/>
+              <w:color w:val="2F5496" w:themeColor="accent1" w:themeShade="BF"/>
+              <w:sz w:val="20"/>
+              <w:szCs w:val="20"/>
+            </w:rPr>
+          </w:pPr>
+          <w:r>
+            <w:rPr>
+              <w:sz w:val="20"/>
+              <w:szCs w:val="20"/>
+            </w:rPr>
+            <w:br w:type="page"/>
+          </w:r>
+        </w:p>
+        <w:p>
+          <w:pPr>
+            <w:pStyle w:val="Heading1"/>
+          </w:pPr>
+          <w:r>
+            <w:lastRenderedPageBreak/>
+            <w:t>Application Pages</w:t>
+          </w:r>
+        </w:p>
+        <w:p>
+          <w:pPr>
+            <w:rPr>
+              <w:sz w:val="20"/>
+              <w:szCs w:val="20"/>
+            </w:rPr>
+          </w:pPr>
+        </w:p>
+        <w:p>
+          <w:pPr>
+            <w:pStyle w:val="Heading2"/>
+          </w:pPr>
+          <w:r>
+            <w:t>DASHBOARD</w:t>
+          </w:r>
+        </w:p>
+        <w:p>
+          <w:pPr>
+            <w:rPr>
+              <w:sz w:val="20"/>
+              <w:szCs w:val="20"/>
+            </w:rPr>
+          </w:pPr>
+        </w:p>
+        <w:p>
+          <w:pPr>
+            <w:rPr>
+              <w:sz w:val="20"/>
+              <w:szCs w:val="20"/>
+            </w:rPr>
+          </w:pPr>
+          <w:r>
+            <w:rPr>
+              <w:sz w:val="20"/>
+              <w:szCs w:val="20"/>
+            </w:rPr>
+            <w:drawing>
+              <wp:inline distT="0" distB="0" distL="0" distR="0" wp14:anchorId="4B877BE5" wp14:editId="345E96E7">
+                <wp:extent cx="5943600" cy="3359150"/>
+                <wp:effectExtent l="0" t="0" r="0" b="0"/>
+                <wp:docPr id="3" name="Picture 3"/>
+                <wp:cNvGraphicFramePr>
+                  <a:graphicFrameLocks xmlns:a="http://schemas.openxmlformats.org/drawingml/2006/main" noChangeAspect="1"/>
+                </wp:cNvGraphicFramePr>
+                <a:graphic xmlns:a="http://schemas.openxmlformats.org/drawingml/2006/main">
+                  <a:graphicData uri="http://schemas.openxmlformats.org/drawingml/2006/picture">
+                    <pic:pic xmlns:pic="http://schemas.openxmlformats.org/drawingml/2006/picture">
+                      <pic:nvPicPr>
+                        <pic:cNvPr id="1" name=""/>
+                        <pic:cNvPicPr/>
+                      </pic:nvPicPr>
+                      <pic:blipFill>
+                        <a:blip r:embed="rId13"/>
+                        <a:stretch>
+                          <a:fillRect/>
+                        </a:stretch>
+                      </pic:blipFill>
+                      <pic:spPr>
+                        <a:xfrm>
+                          <a:off x="0" y="0"/>
+                          <a:ext cx="5943600" cy="3359150"/>
+                        </a:xfrm>
+                        <a:prstGeom prst="rect">
+                          <a:avLst/>
+                        </a:prstGeom>
+                      </pic:spPr>
+                    </pic:pic>
+                  </a:graphicData>
+                </a:graphic>
+              </wp:inline>
+            </w:drawing>
+          </w:r>
+        </w:p>
+        <w:p>
+          <w:r>
+            <w:rPr>
+              <w:sz w:val="20"/>
+              <w:szCs w:val="20"/>
+            </w:rPr>
+            <w:t xml:space="preserve">The </w:t>
+          </w:r>
+          <w:r>
+            <w:rPr>
+              <w:sz w:val="20"/>
+              <w:szCs w:val="20"/>
+            </w:rPr>
+            <w:t>dashboard</w:t>
+          </w:r>
+          <w:r>
+            <w:rPr>
+              <w:sz w:val="20"/>
+              <w:szCs w:val="20"/>
+            </w:rPr>
+            <w:t xml:space="preserve"> is where you can keep track of labs that are </w:t>
+          </w:r>
+          <w:r>
+            <w:rPr>
+              <w:sz w:val="20"/>
+              <w:szCs w:val="20"/>
+            </w:rPr>
+            <w:t>empty</w:t>
+          </w:r>
+          <w:r>
+            <w:rPr>
+              <w:sz w:val="20"/>
+              <w:szCs w:val="20"/>
+            </w:rPr>
+            <w:t>, and labs that are about to be empty</w:t>
+          </w:r>
+          <w:r>
+            <w:rPr>
+              <w:sz w:val="20"/>
+              <w:szCs w:val="20"/>
+            </w:rPr>
+            <w:t>.</w:t>
+          </w:r>
+          <w:r>
+            <w:rPr>
+              <w:sz w:val="20"/>
+              <w:szCs w:val="20"/>
+            </w:rPr>
+            <w:t xml:space="preserve"> It also displays the current time, date, and number of unfixed problems. Clicking the number of problems will take you to the </w:t>
+          </w:r>
+          <w:r>
+            <w:rPr>
+              <w:noProof/>
+              <w:sz w:val="20"/>
+              <w:szCs w:val="20"/>
+            </w:rPr>
+            <w:drawing>
+              <wp:inline distT="0" distB="0" distL="0" distR="0" wp14:anchorId="5205C028" wp14:editId="785FC0AD">
+                <wp:extent cx="138405" cy="138405"/>
+                <wp:effectExtent l="0" t="0" r="0" b="0"/>
+                <wp:docPr id="25" name="Picture 25">
+                  <a:hlinkClick xmlns:a="http://schemas.openxmlformats.org/drawingml/2006/main" r:id="rId14"/>
+                </wp:docPr>
+                <wp:cNvGraphicFramePr>
+                  <a:graphicFrameLocks xmlns:a="http://schemas.openxmlformats.org/drawingml/2006/main" noChangeAspect="1"/>
+                </wp:cNvGraphicFramePr>
+                <a:graphic xmlns:a="http://schemas.openxmlformats.org/drawingml/2006/main">
+                  <a:graphicData uri="http://schemas.openxmlformats.org/drawingml/2006/picture">
+                    <pic:pic xmlns:pic="http://schemas.openxmlformats.org/drawingml/2006/picture">
+                      <pic:nvPicPr>
+                        <pic:cNvPr id="25" name="Picture 25">
+                          <a:hlinkClick r:id="rId14"/>
+                        </pic:cNvPr>
+                        <pic:cNvPicPr>
+                          <a:picLocks noChangeAspect="1" noChangeArrowheads="1"/>
+                        </pic:cNvPicPr>
+                      </pic:nvPicPr>
+                      <pic:blipFill>
+                        <a:blip r:embed="rId15" cstate="print">
+                          <a:extLst>
+                            <a:ext uri="{28A0092B-C50C-407E-A947-70E740481C1C}">
+                              <a14:useLocalDpi xmlns:a14="http://schemas.microsoft.com/office/drawing/2010/main" val="0"/>
+                            </a:ext>
+                          </a:extLst>
+                        </a:blip>
+                        <a:srcRect/>
+                        <a:stretch>
+                          <a:fillRect/>
+                        </a:stretch>
+                      </pic:blipFill>
+                      <pic:spPr bwMode="auto">
+                        <a:xfrm>
+                          <a:off x="0" y="0"/>
+                          <a:ext cx="202785" cy="202785"/>
+                        </a:xfrm>
+                        <a:prstGeom prst="rect">
+                          <a:avLst/>
+                        </a:prstGeom>
+                        <a:noFill/>
+                        <a:ln>
+                          <a:noFill/>
+                        </a:ln>
+                      </pic:spPr>
+                    </pic:pic>
+                  </a:graphicData>
+                </a:graphic>
+              </wp:inline>
+            </w:drawing>
+          </w:r>
+          <w:r>
+            <w:rPr>
+              <w:sz w:val="20"/>
+              <w:szCs w:val="20"/>
+            </w:rPr>
+            <w:t xml:space="preserve"> </w:t>
+          </w:r>
+          <w:hyperlink w:anchor="_PROBLEMS" w:history="1">
+            <w:r>
+              <w:rPr>
+                <w:rStyle w:val="Hyperlink"/>
+                <w:rFonts w:ascii="Segoe UI" w:hAnsi="Segoe UI" w:cs="Segoe UI"/>
+                <w:b/>
+                <w:bCs/>
+                <w:sz w:val="20"/>
+                <w:szCs w:val="20"/>
+                <w:vertAlign w:val="superscript"/>
+              </w:rPr>
+              <w:t>PROBLEMS</w:t>
+            </w:r>
+          </w:hyperlink>
+          <w:r>
+            <w:rPr>
+              <w:sz w:val="20"/>
+              <w:szCs w:val="20"/>
+            </w:rPr>
+            <w:t xml:space="preserve"> page</w:t>
+          </w:r>
+          <w:r>
+            <w:rPr>
+              <w:sz w:val="20"/>
+              <w:szCs w:val="20"/>
+            </w:rPr>
+            <w:t>.</w:t>
+          </w:r>
+        </w:p>
+        <w:p>
+          <w:pPr>
+            <w:rPr>
+              <w:sz w:val="20"/>
+              <w:szCs w:val="20"/>
+            </w:rPr>
+          </w:pPr>
+          <w:r>
+            <w:rPr>
+              <w:sz w:val="20"/>
+              <w:szCs w:val="20"/>
+            </w:rPr>
+            <w:br w:type="page"/>
+          </w:r>
+        </w:p>
+        <w:p>
+          <w:pPr>
+            <w:pStyle w:val="Heading2"/>
+          </w:pPr>
+          <w:bookmarkStart w:id="0" w:name="_PROBLEMS"/>
+          <w:bookmarkEnd w:id="0"/>
+          <w:r>
+            <w:lastRenderedPageBreak/>
+            <w:t>PROBLEMS</w:t>
+          </w:r>
+        </w:p>
+        <w:p>
+          <w:pPr>
+            <w:rPr>
+              <w:sz w:val="20"/>
+              <w:szCs w:val="20"/>
+            </w:rPr>
+          </w:pPr>
+        </w:p>
+        <w:p>
+          <w:pPr>
+            <w:rPr>
+              <w:sz w:val="20"/>
+              <w:szCs w:val="20"/>
+            </w:rPr>
+          </w:pPr>
+          <w:r>
+            <w:rPr>
+              <w:sz w:val="20"/>
+              <w:szCs w:val="20"/>
+            </w:rPr>
+            <w:drawing>
+              <wp:inline distT="0" distB="0" distL="0" distR="0" wp14:anchorId="6278F74E" wp14:editId="1838FE5E">
+                <wp:extent cx="5943600" cy="3352165"/>
+                <wp:effectExtent l="0" t="0" r="0" b="635"/>
+                <wp:docPr id="4" name="Picture 4"/>
+                <wp:cNvGraphicFramePr>
+                  <a:graphicFrameLocks xmlns:a="http://schemas.openxmlformats.org/drawingml/2006/main" noChangeAspect="1"/>
+                </wp:cNvGraphicFramePr>
+                <a:graphic xmlns:a="http://schemas.openxmlformats.org/drawingml/2006/main">
+                  <a:graphicData uri="http://schemas.openxmlformats.org/drawingml/2006/picture">
+                    <pic:pic xmlns:pic="http://schemas.openxmlformats.org/drawingml/2006/picture">
+                      <pic:nvPicPr>
+                        <pic:cNvPr id="1" name=""/>
+                        <pic:cNvPicPr/>
+                      </pic:nvPicPr>
+                      <pic:blipFill>
+                        <a:blip r:embed="rId16"/>
+                        <a:stretch>
+                          <a:fillRect/>
+                        </a:stretch>
+                      </pic:blipFill>
+                      <pic:spPr>
+                        <a:xfrm>
+                          <a:off x="0" y="0"/>
+                          <a:ext cx="5943600" cy="3352165"/>
+                        </a:xfrm>
+                        <a:prstGeom prst="rect">
+                          <a:avLst/>
+                        </a:prstGeom>
+                      </pic:spPr>
+                    </pic:pic>
+                  </a:graphicData>
+                </a:graphic>
+              </wp:inline>
+            </w:drawing>
+          </w:r>
+        </w:p>
+        <w:p>
+          <w:pPr>
+            <w:rPr>
+              <w:sz w:val="20"/>
+              <w:szCs w:val="20"/>
+            </w:rPr>
+          </w:pPr>
+          <w:r>
+            <w:rPr>
+              <w:sz w:val="20"/>
+              <w:szCs w:val="20"/>
+            </w:rPr>
+            <w:t>The</w:t>
+          </w:r>
+          <w:r>
+            <w:rPr>
+              <w:sz w:val="20"/>
+              <w:szCs w:val="20"/>
+            </w:rPr>
+            <w:t xml:space="preserve"> </w:t>
+          </w:r>
+          <w:r>
+            <w:rPr>
+              <w:sz w:val="20"/>
+              <w:szCs w:val="20"/>
+            </w:rPr>
+            <w:t>PROBLEMS</w:t>
+          </w:r>
+          <w:r>
+            <w:rPr>
+              <w:sz w:val="20"/>
+              <w:szCs w:val="20"/>
+            </w:rPr>
+            <w:t xml:space="preserve"> page will display all report entries </w:t>
+          </w:r>
+          <w:r>
+            <w:rPr>
+              <w:sz w:val="20"/>
+              <w:szCs w:val="20"/>
+            </w:rPr>
+            <w:t>that aren’t fixed. (FIXED = NO)</w:t>
+          </w:r>
+        </w:p>
+        <w:p>
+          <w:pPr>
+            <w:rPr>
+              <w:sz w:val="20"/>
+              <w:szCs w:val="20"/>
+            </w:rPr>
+          </w:pPr>
+          <w:r>
+            <w:rPr>
+              <w:sz w:val="20"/>
+              <w:szCs w:val="20"/>
+            </w:rPr>
+            <w:t xml:space="preserve">Clicking the </w:t>
+          </w:r>
+          <w:r>
+            <w:rPr>
+              <w:sz w:val="20"/>
+              <w:szCs w:val="20"/>
+            </w:rPr>
+            <w:t>“Fixed”</w:t>
+          </w:r>
+          <w:r>
+            <w:rPr>
+              <w:sz w:val="20"/>
+              <w:szCs w:val="20"/>
+            </w:rPr>
+            <w:t xml:space="preserve"> button will take you to the </w:t>
+          </w:r>
+          <w:hyperlink w:anchor="_2._New_Log" w:history="1">
+            <w:r>
+              <w:rPr>
+                <w:rStyle w:val="Hyperlink"/>
+                <w:sz w:val="20"/>
+                <w:szCs w:val="20"/>
+              </w:rPr>
+              <w:t>edit</w:t>
+            </w:r>
+          </w:hyperlink>
+          <w:r>
+            <w:rPr>
+              <w:sz w:val="20"/>
+              <w:szCs w:val="20"/>
+            </w:rPr>
+            <w:t xml:space="preserve"> page for the selected entry, where you can </w:t>
+          </w:r>
+          <w:r>
+            <w:rPr>
+              <w:sz w:val="20"/>
+              <w:szCs w:val="20"/>
+            </w:rPr>
+            <w:t>enter the resolution</w:t>
+          </w:r>
+          <w:r>
+            <w:rPr>
+              <w:sz w:val="20"/>
+              <w:szCs w:val="20"/>
+            </w:rPr>
+            <w:t xml:space="preserve"> and mark it as fixed.</w:t>
+          </w:r>
+        </w:p>
+        <w:p>
+          <w:pPr>
+            <w:rPr>
+              <w:rFonts w:asciiTheme="majorHAnsi" w:eastAsiaTheme="majorEastAsia" w:hAnsiTheme="majorHAnsi" w:cstheme="majorBidi"/>
+              <w:color w:val="2F5496" w:themeColor="accent1" w:themeShade="BF"/>
+              <w:sz w:val="26"/>
+              <w:szCs w:val="26"/>
+            </w:rPr>
+          </w:pPr>
+          <w:r>
+            <w:br w:type="page"/>
+          </w:r>
+        </w:p>
+        <w:p>
+          <w:pPr>
+            <w:pStyle w:val="Heading2"/>
+          </w:pPr>
+          <w:r>
+            <w:lastRenderedPageBreak/>
+            <w:t>REPORTS</w:t>
+          </w:r>
+        </w:p>
+        <w:p>
+          <w:pPr>
+            <w:pStyle w:val="Heading3"/>
+          </w:pPr>
+          <w:r>
+            <w:t>1.</w:t>
+          </w:r>
+          <w:r>
+            <w:t xml:space="preserve"> </w:t>
+          </w:r>
+          <w:r>
+            <w:t>Page</w:t>
+          </w:r>
+        </w:p>
+        <w:p>
+          <w:pPr>
+            <w:rPr>
+              <w:sz w:val="20"/>
+              <w:szCs w:val="20"/>
+            </w:rPr>
+          </w:pPr>
+          <w:r>
+            <w:rPr>
+              <w:sz w:val="20"/>
+              <w:szCs w:val="20"/>
+            </w:rPr>
+            <w:drawing>
+              <wp:inline distT="0" distB="0" distL="0" distR="0" wp14:anchorId="301B7396" wp14:editId="64E6B04C">
+                <wp:extent cx="5943600" cy="3348990"/>
+                <wp:effectExtent l="0" t="0" r="0" b="3810"/>
+                <wp:docPr id="6" name="Picture 6"/>
+                <wp:cNvGraphicFramePr>
+                  <a:graphicFrameLocks xmlns:a="http://schemas.openxmlformats.org/drawingml/2006/main" noChangeAspect="1"/>
+                </wp:cNvGraphicFramePr>
+                <a:graphic xmlns:a="http://schemas.openxmlformats.org/drawingml/2006/main">
+                  <a:graphicData uri="http://schemas.openxmlformats.org/drawingml/2006/picture">
+                    <pic:pic xmlns:pic="http://schemas.openxmlformats.org/drawingml/2006/picture">
+                      <pic:nvPicPr>
+                        <pic:cNvPr id="1" name=""/>
+                        <pic:cNvPicPr/>
+                      </pic:nvPicPr>
+                      <pic:blipFill>
+                        <a:blip r:embed="rId17"/>
+                        <a:stretch>
+                          <a:fillRect/>
+                        </a:stretch>
+                      </pic:blipFill>
+                      <pic:spPr>
+                        <a:xfrm>
+                          <a:off x="0" y="0"/>
+                          <a:ext cx="5943600" cy="3348990"/>
+                        </a:xfrm>
+                        <a:prstGeom prst="rect">
+                          <a:avLst/>
+                        </a:prstGeom>
+                      </pic:spPr>
+                    </pic:pic>
+                  </a:graphicData>
+                </a:graphic>
+              </wp:inline>
+            </w:drawing>
+          </w:r>
+        </w:p>
+        <w:p>
+          <w:pPr>
+            <w:rPr>
+              <w:sz w:val="20"/>
+              <w:szCs w:val="20"/>
+            </w:rPr>
+          </w:pPr>
+          <w:r>
+            <w:rPr>
+              <w:sz w:val="20"/>
+              <w:szCs w:val="20"/>
+            </w:rPr>
+            <w:t>T</w:t>
+          </w:r>
+          <w:r>
+            <w:rPr>
+              <w:sz w:val="20"/>
+              <w:szCs w:val="20"/>
+            </w:rPr>
+            <w:t>his page</w:t>
+          </w:r>
+          <w:r>
+            <w:rPr>
+              <w:sz w:val="20"/>
+              <w:szCs w:val="20"/>
+            </w:rPr>
+            <w:t xml:space="preserve"> allows you to create new reports, edit entries, delete entries and view entries. </w:t>
+          </w:r>
+          <w:r>
+            <w:rPr>
+              <w:sz w:val="20"/>
+              <w:szCs w:val="20"/>
+            </w:rPr>
+            <w:t>Selecting a month will only show reports for the selected month. “All” displays all the entries in the REPORTS database.</w:t>
+          </w:r>
+        </w:p>
+        <w:p>
+          <w:pPr>
+            <w:rPr>
+              <w:sz w:val="20"/>
+              <w:szCs w:val="20"/>
+            </w:rPr>
+          </w:pPr>
+        </w:p>
+        <w:p>
+          <w:pPr>
+            <w:pStyle w:val="Heading3"/>
+          </w:pPr>
+          <w:bookmarkStart w:id="1" w:name="_2._New_Log"/>
+          <w:bookmarkEnd w:id="1"/>
+          <w:r>
+            <w:t>2. New Log</w:t>
+          </w:r>
+          <w:r>
+            <w:t xml:space="preserve"> and Edit</w:t>
+          </w:r>
+        </w:p>
+        <w:p>
+          <w:pPr>
+            <w:rPr>
+              <w:sz w:val="20"/>
+              <w:szCs w:val="20"/>
+            </w:rPr>
+          </w:pPr>
+          <w:r>
+            <w:rPr>
+              <w:sz w:val="20"/>
+              <w:szCs w:val="20"/>
+            </w:rPr>
+            <w:drawing>
+              <wp:inline distT="0" distB="0" distL="0" distR="0" wp14:anchorId="2377BF2F" wp14:editId="3BB82F0B">
+                <wp:extent cx="5943600" cy="3342005"/>
+                <wp:effectExtent l="0" t="0" r="0" b="0"/>
+                <wp:docPr id="7" name="Picture 7"/>
+                <wp:cNvGraphicFramePr>
+                  <a:graphicFrameLocks xmlns:a="http://schemas.openxmlformats.org/drawingml/2006/main" noChangeAspect="1"/>
+                </wp:cNvGraphicFramePr>
+                <a:graphic xmlns:a="http://schemas.openxmlformats.org/drawingml/2006/main">
+                  <a:graphicData uri="http://schemas.openxmlformats.org/drawingml/2006/picture">
+                    <pic:pic xmlns:pic="http://schemas.openxmlformats.org/drawingml/2006/picture">
+                      <pic:nvPicPr>
+                        <pic:cNvPr id="1" name=""/>
+                        <pic:cNvPicPr/>
+                      </pic:nvPicPr>
+                      <pic:blipFill>
+                        <a:blip r:embed="rId18"/>
+                        <a:stretch>
+                          <a:fillRect/>
+                        </a:stretch>
+                      </pic:blipFill>
+                      <pic:spPr>
+                        <a:xfrm>
+                          <a:off x="0" y="0"/>
+                          <a:ext cx="5943600" cy="3342005"/>
+                        </a:xfrm>
+                        <a:prstGeom prst="rect">
+                          <a:avLst/>
+                        </a:prstGeom>
+                      </pic:spPr>
+                    </pic:pic>
+                  </a:graphicData>
+                </a:graphic>
+              </wp:inline>
+            </w:drawing>
+          </w:r>
+        </w:p>
+        <w:p>
+          <w:pPr>
+            <w:rPr>
+              <w:sz w:val="20"/>
+              <w:szCs w:val="20"/>
+            </w:rPr>
+          </w:pPr>
+          <w:r>
+            <w:rPr>
+              <w:sz w:val="20"/>
+              <w:szCs w:val="20"/>
+            </w:rPr>
+            <w:lastRenderedPageBreak/>
+            <w:drawing>
+              <wp:inline distT="0" distB="0" distL="0" distR="0" wp14:anchorId="6ED71C9A" wp14:editId="4C0AFC51">
+                <wp:extent cx="5943600" cy="3348990"/>
+                <wp:effectExtent l="0" t="0" r="0" b="3810"/>
+                <wp:docPr id="11" name="Picture 11"/>
+                <wp:cNvGraphicFramePr>
+                  <a:graphicFrameLocks xmlns:a="http://schemas.openxmlformats.org/drawingml/2006/main" noChangeAspect="1"/>
+                </wp:cNvGraphicFramePr>
+                <a:graphic xmlns:a="http://schemas.openxmlformats.org/drawingml/2006/main">
+                  <a:graphicData uri="http://schemas.openxmlformats.org/drawingml/2006/picture">
+                    <pic:pic xmlns:pic="http://schemas.openxmlformats.org/drawingml/2006/picture">
+                      <pic:nvPicPr>
+                        <pic:cNvPr id="1" name=""/>
+                        <pic:cNvPicPr/>
+                      </pic:nvPicPr>
+                      <pic:blipFill>
+                        <a:blip r:embed="rId19"/>
+                        <a:stretch>
+                          <a:fillRect/>
+                        </a:stretch>
+                      </pic:blipFill>
+                      <pic:spPr>
+                        <a:xfrm>
+                          <a:off x="0" y="0"/>
+                          <a:ext cx="5943600" cy="3348990"/>
+                        </a:xfrm>
+                        <a:prstGeom prst="rect">
+                          <a:avLst/>
+                        </a:prstGeom>
+                      </pic:spPr>
+                    </pic:pic>
+                  </a:graphicData>
+                </a:graphic>
+              </wp:inline>
+            </w:drawing>
+          </w:r>
+        </w:p>
+        <w:p>
+          <w:pPr>
+            <w:rPr>
+              <w:sz w:val="20"/>
+              <w:szCs w:val="20"/>
+            </w:rPr>
+          </w:pPr>
+        </w:p>
+        <w:p>
+          <w:pPr>
+            <w:rPr>
+              <w:sz w:val="20"/>
+              <w:szCs w:val="20"/>
+            </w:rPr>
+          </w:pPr>
+          <w:r>
+            <w:rPr>
+              <w:sz w:val="20"/>
+              <w:szCs w:val="20"/>
+            </w:rPr>
+            <w:drawing>
+              <wp:inline distT="0" distB="0" distL="0" distR="0" wp14:anchorId="76153F77" wp14:editId="42CC6274">
+                <wp:extent cx="5943600" cy="3337560"/>
+                <wp:effectExtent l="0" t="0" r="0" b="0"/>
+                <wp:docPr id="12" name="Picture 12"/>
+                <wp:cNvGraphicFramePr>
+                  <a:graphicFrameLocks xmlns:a="http://schemas.openxmlformats.org/drawingml/2006/main" noChangeAspect="1"/>
+                </wp:cNvGraphicFramePr>
+                <a:graphic xmlns:a="http://schemas.openxmlformats.org/drawingml/2006/main">
+                  <a:graphicData uri="http://schemas.openxmlformats.org/drawingml/2006/picture">
+                    <pic:pic xmlns:pic="http://schemas.openxmlformats.org/drawingml/2006/picture">
+                      <pic:nvPicPr>
+                        <pic:cNvPr id="1" name=""/>
+                        <pic:cNvPicPr/>
+                      </pic:nvPicPr>
+                      <pic:blipFill>
+                        <a:blip r:embed="rId20"/>
+                        <a:stretch>
+                          <a:fillRect/>
+                        </a:stretch>
+                      </pic:blipFill>
+                      <pic:spPr>
+                        <a:xfrm>
+                          <a:off x="0" y="0"/>
+                          <a:ext cx="5943600" cy="3337560"/>
+                        </a:xfrm>
+                        <a:prstGeom prst="rect">
+                          <a:avLst/>
+                        </a:prstGeom>
+                      </pic:spPr>
+                    </pic:pic>
+                  </a:graphicData>
+                </a:graphic>
+              </wp:inline>
+            </w:drawing>
+          </w:r>
+        </w:p>
+        <w:p>
+          <w:pPr>
+            <w:rPr>
+              <w:sz w:val="20"/>
+              <w:szCs w:val="20"/>
+            </w:rPr>
+          </w:pPr>
+          <w:r>
+            <w:rPr>
+              <w:sz w:val="20"/>
+              <w:szCs w:val="20"/>
+            </w:rPr>
+            <w:t>Pressing view with a row selected will view that entry on a new page.</w:t>
+          </w:r>
+        </w:p>
+        <w:p>
+          <w:pPr>
+            <w:rPr>
+              <w:rFonts w:asciiTheme="majorHAnsi" w:eastAsiaTheme="majorEastAsia" w:hAnsiTheme="majorHAnsi" w:cstheme="majorBidi"/>
+              <w:color w:val="2F5496" w:themeColor="accent1" w:themeShade="BF"/>
+              <w:sz w:val="26"/>
+              <w:szCs w:val="26"/>
+            </w:rPr>
+          </w:pPr>
+          <w:r>
+            <w:br w:type="page"/>
+          </w:r>
+        </w:p>
+        <w:p>
+          <w:pPr>
+            <w:pStyle w:val="Heading2"/>
+          </w:pPr>
+          <w:r>
+            <w:lastRenderedPageBreak/>
+            <w:t>LOST AND FOUND</w:t>
+          </w:r>
+        </w:p>
         <w:p/>
+        <w:p>
+          <w:pPr>
+            <w:rPr>
+              <w:sz w:val="20"/>
+              <w:szCs w:val="20"/>
+            </w:rPr>
+          </w:pPr>
+          <w:r>
+            <w:rPr>
+              <w:sz w:val="20"/>
+              <w:szCs w:val="20"/>
+            </w:rPr>
+            <w:drawing>
+              <wp:inline distT="0" distB="0" distL="0" distR="0" wp14:anchorId="2F1D793A" wp14:editId="381366BA">
+                <wp:extent cx="5943600" cy="3333115"/>
+                <wp:effectExtent l="0" t="0" r="0" b="635"/>
+                <wp:docPr id="13" name="Picture 13"/>
+                <wp:cNvGraphicFramePr>
+                  <a:graphicFrameLocks xmlns:a="http://schemas.openxmlformats.org/drawingml/2006/main" noChangeAspect="1"/>
+                </wp:cNvGraphicFramePr>
+                <a:graphic xmlns:a="http://schemas.openxmlformats.org/drawingml/2006/main">
+                  <a:graphicData uri="http://schemas.openxmlformats.org/drawingml/2006/picture">
+                    <pic:pic xmlns:pic="http://schemas.openxmlformats.org/drawingml/2006/picture">
+                      <pic:nvPicPr>
+                        <pic:cNvPr id="1" name=""/>
+                        <pic:cNvPicPr/>
+                      </pic:nvPicPr>
+                      <pic:blipFill>
+                        <a:blip r:embed="rId21"/>
+                        <a:stretch>
+                          <a:fillRect/>
+                        </a:stretch>
+                      </pic:blipFill>
+                      <pic:spPr>
+                        <a:xfrm>
+                          <a:off x="0" y="0"/>
+                          <a:ext cx="5943600" cy="3333115"/>
+                        </a:xfrm>
+                        <a:prstGeom prst="rect">
+                          <a:avLst/>
+                        </a:prstGeom>
+                      </pic:spPr>
+                    </pic:pic>
+                  </a:graphicData>
+                </a:graphic>
+              </wp:inline>
+            </w:drawing>
+          </w:r>
+        </w:p>
+        <w:p>
+          <w:pPr>
+            <w:rPr>
+              <w:sz w:val="20"/>
+              <w:szCs w:val="20"/>
+            </w:rPr>
+          </w:pPr>
+          <w:r>
+            <w:rPr>
+              <w:sz w:val="20"/>
+              <w:szCs w:val="20"/>
+            </w:rPr>
+            <w:drawing>
+              <wp:inline distT="0" distB="0" distL="0" distR="0" wp14:anchorId="7B26AA8F" wp14:editId="217568C1">
+                <wp:extent cx="5943600" cy="3350260"/>
+                <wp:effectExtent l="0" t="0" r="0" b="2540"/>
+                <wp:docPr id="14" name="Picture 14"/>
+                <wp:cNvGraphicFramePr>
+                  <a:graphicFrameLocks xmlns:a="http://schemas.openxmlformats.org/drawingml/2006/main" noChangeAspect="1"/>
+                </wp:cNvGraphicFramePr>
+                <a:graphic xmlns:a="http://schemas.openxmlformats.org/drawingml/2006/main">
+                  <a:graphicData uri="http://schemas.openxmlformats.org/drawingml/2006/picture">
+                    <pic:pic xmlns:pic="http://schemas.openxmlformats.org/drawingml/2006/picture">
+                      <pic:nvPicPr>
+                        <pic:cNvPr id="1" name=""/>
+                        <pic:cNvPicPr/>
+                      </pic:nvPicPr>
+                      <pic:blipFill>
+                        <a:blip r:embed="rId22"/>
+                        <a:stretch>
+                          <a:fillRect/>
+                        </a:stretch>
+                      </pic:blipFill>
+                      <pic:spPr>
+                        <a:xfrm>
+                          <a:off x="0" y="0"/>
+                          <a:ext cx="5943600" cy="3350260"/>
+                        </a:xfrm>
+                        <a:prstGeom prst="rect">
+                          <a:avLst/>
+                        </a:prstGeom>
+                      </pic:spPr>
+                    </pic:pic>
+                  </a:graphicData>
+                </a:graphic>
+              </wp:inline>
+            </w:drawing>
+          </w:r>
+        </w:p>
+        <w:p>
+          <w:pPr>
+            <w:rPr>
+              <w:sz w:val="20"/>
+              <w:szCs w:val="20"/>
+            </w:rPr>
+          </w:pPr>
+          <w:r>
+            <w:rPr>
+              <w:sz w:val="20"/>
+              <w:szCs w:val="20"/>
+            </w:rPr>
+            <w:lastRenderedPageBreak/>
+            <w:drawing>
+              <wp:inline distT="0" distB="0" distL="0" distR="0" wp14:anchorId="6E091F68" wp14:editId="594206F9">
+                <wp:extent cx="5943600" cy="3325495"/>
+                <wp:effectExtent l="0" t="0" r="0" b="8255"/>
+                <wp:docPr id="15" name="Picture 15"/>
+                <wp:cNvGraphicFramePr>
+                  <a:graphicFrameLocks xmlns:a="http://schemas.openxmlformats.org/drawingml/2006/main" noChangeAspect="1"/>
+                </wp:cNvGraphicFramePr>
+                <a:graphic xmlns:a="http://schemas.openxmlformats.org/drawingml/2006/main">
+                  <a:graphicData uri="http://schemas.openxmlformats.org/drawingml/2006/picture">
+                    <pic:pic xmlns:pic="http://schemas.openxmlformats.org/drawingml/2006/picture">
+                      <pic:nvPicPr>
+                        <pic:cNvPr id="1" name=""/>
+                        <pic:cNvPicPr/>
+                      </pic:nvPicPr>
+                      <pic:blipFill>
+                        <a:blip r:embed="rId23"/>
+                        <a:stretch>
+                          <a:fillRect/>
+                        </a:stretch>
+                      </pic:blipFill>
+                      <pic:spPr>
+                        <a:xfrm>
+                          <a:off x="0" y="0"/>
+                          <a:ext cx="5943600" cy="3325495"/>
+                        </a:xfrm>
+                        <a:prstGeom prst="rect">
+                          <a:avLst/>
+                        </a:prstGeom>
+                      </pic:spPr>
+                    </pic:pic>
+                  </a:graphicData>
+                </a:graphic>
+              </wp:inline>
+            </w:drawing>
+          </w:r>
+        </w:p>
+        <w:p>
+          <w:pPr>
+            <w:rPr>
+              <w:sz w:val="20"/>
+              <w:szCs w:val="20"/>
+            </w:rPr>
+          </w:pPr>
+          <w:r>
+            <w:rPr>
+              <w:sz w:val="20"/>
+              <w:szCs w:val="20"/>
+            </w:rPr>
+            <w:br w:type="page"/>
+          </w:r>
+        </w:p>
+        <w:p>
+          <w:pPr>
+            <w:pStyle w:val="Heading2"/>
+          </w:pPr>
+          <w:r>
+            <w:lastRenderedPageBreak/>
+            <w:t>ALL LABS</w:t>
+          </w:r>
+        </w:p>
+        <w:p>
+          <w:pPr>
+            <w:rPr>
+              <w:sz w:val="20"/>
+              <w:szCs w:val="20"/>
+            </w:rPr>
+          </w:pPr>
+          <w:r>
+            <w:rPr>
+              <w:sz w:val="20"/>
+              <w:szCs w:val="20"/>
+            </w:rPr>
+            <w:drawing>
+              <wp:inline distT="0" distB="0" distL="0" distR="0" wp14:anchorId="6A21C83C" wp14:editId="6498BE69">
+                <wp:extent cx="5943600" cy="3342640"/>
+                <wp:effectExtent l="0" t="0" r="0" b="0"/>
+                <wp:docPr id="18" name="Picture 18"/>
+                <wp:cNvGraphicFramePr>
+                  <a:graphicFrameLocks xmlns:a="http://schemas.openxmlformats.org/drawingml/2006/main" noChangeAspect="1"/>
+                </wp:cNvGraphicFramePr>
+                <a:graphic xmlns:a="http://schemas.openxmlformats.org/drawingml/2006/main">
+                  <a:graphicData uri="http://schemas.openxmlformats.org/drawingml/2006/picture">
+                    <pic:pic xmlns:pic="http://schemas.openxmlformats.org/drawingml/2006/picture">
+                      <pic:nvPicPr>
+                        <pic:cNvPr id="1" name=""/>
+                        <pic:cNvPicPr/>
+                      </pic:nvPicPr>
+                      <pic:blipFill>
+                        <a:blip r:embed="rId24"/>
+                        <a:stretch>
+                          <a:fillRect/>
+                        </a:stretch>
+                      </pic:blipFill>
+                      <pic:spPr>
+                        <a:xfrm>
+                          <a:off x="0" y="0"/>
+                          <a:ext cx="5943600" cy="3342640"/>
+                        </a:xfrm>
+                        <a:prstGeom prst="rect">
+                          <a:avLst/>
+                        </a:prstGeom>
+                      </pic:spPr>
+                    </pic:pic>
+                  </a:graphicData>
+                </a:graphic>
+              </wp:inline>
+            </w:drawing>
+          </w:r>
+        </w:p>
+        <w:p>
+          <w:pPr>
+            <w:rPr>
+              <w:sz w:val="20"/>
+              <w:szCs w:val="20"/>
+            </w:rPr>
+          </w:pPr>
+          <w:r>
+            <w:rPr>
+              <w:sz w:val="20"/>
+              <w:szCs w:val="20"/>
+            </w:rPr>
+            <w:drawing>
+              <wp:inline distT="0" distB="0" distL="0" distR="0" wp14:anchorId="327F2960" wp14:editId="29F07BAE">
+                <wp:extent cx="5943600" cy="2423160"/>
+                <wp:effectExtent l="0" t="0" r="0" b="0"/>
+                <wp:docPr id="19" name="Picture 19"/>
+                <wp:cNvGraphicFramePr>
+                  <a:graphicFrameLocks xmlns:a="http://schemas.openxmlformats.org/drawingml/2006/main" noChangeAspect="1"/>
+                </wp:cNvGraphicFramePr>
+                <a:graphic xmlns:a="http://schemas.openxmlformats.org/drawingml/2006/main">
+                  <a:graphicData uri="http://schemas.openxmlformats.org/drawingml/2006/picture">
+                    <pic:pic xmlns:pic="http://schemas.openxmlformats.org/drawingml/2006/picture">
+                      <pic:nvPicPr>
+                        <pic:cNvPr id="1" name=""/>
+                        <pic:cNvPicPr/>
+                      </pic:nvPicPr>
+                      <pic:blipFill>
+                        <a:blip r:embed="rId25"/>
+                        <a:stretch>
+                          <a:fillRect/>
+                        </a:stretch>
+                      </pic:blipFill>
+                      <pic:spPr>
+                        <a:xfrm>
+                          <a:off x="0" y="0"/>
+                          <a:ext cx="5943600" cy="2423160"/>
+                        </a:xfrm>
+                        <a:prstGeom prst="rect">
+                          <a:avLst/>
+                        </a:prstGeom>
+                      </pic:spPr>
+                    </pic:pic>
+                  </a:graphicData>
+                </a:graphic>
+              </wp:inline>
+            </w:drawing>
+          </w:r>
+        </w:p>
+        <w:p>
+          <w:pPr>
+            <w:rPr>
+              <w:sz w:val="20"/>
+              <w:szCs w:val="20"/>
+            </w:rPr>
+          </w:pPr>
+          <w:r>
+            <w:rPr>
+              <w:sz w:val="20"/>
+              <w:szCs w:val="20"/>
+            </w:rPr>
+            <w:br w:type="page"/>
+          </w:r>
+        </w:p>
+        <w:p>
+          <w:pPr>
+            <w:pStyle w:val="Heading2"/>
+          </w:pPr>
+          <w:r>
+            <w:lastRenderedPageBreak/>
+            <w:t>SCHEDULE MODIFIER</w:t>
+          </w:r>
+        </w:p>
+        <w:p/>
+        <w:p>
+          <w:pPr>
+            <w:rPr>
+              <w:sz w:val="20"/>
+              <w:szCs w:val="20"/>
+            </w:rPr>
+          </w:pPr>
+          <w:r>
+            <w:rPr>
+              <w:sz w:val="20"/>
+              <w:szCs w:val="20"/>
+            </w:rPr>
+            <w:drawing>
+              <wp:inline distT="0" distB="0" distL="0" distR="0" wp14:anchorId="4124F749" wp14:editId="05D86E59">
+                <wp:extent cx="5943600" cy="3329940"/>
+                <wp:effectExtent l="0" t="0" r="0" b="3810"/>
+                <wp:docPr id="20" name="Picture 20"/>
+                <wp:cNvGraphicFramePr>
+                  <a:graphicFrameLocks xmlns:a="http://schemas.openxmlformats.org/drawingml/2006/main" noChangeAspect="1"/>
+                </wp:cNvGraphicFramePr>
+                <a:graphic xmlns:a="http://schemas.openxmlformats.org/drawingml/2006/main">
+                  <a:graphicData uri="http://schemas.openxmlformats.org/drawingml/2006/picture">
+                    <pic:pic xmlns:pic="http://schemas.openxmlformats.org/drawingml/2006/picture">
+                      <pic:nvPicPr>
+                        <pic:cNvPr id="1" name=""/>
+                        <pic:cNvPicPr/>
+                      </pic:nvPicPr>
+                      <pic:blipFill>
+                        <a:blip r:embed="rId26"/>
+                        <a:stretch>
+                          <a:fillRect/>
+                        </a:stretch>
+                      </pic:blipFill>
+                      <pic:spPr>
+                        <a:xfrm>
+                          <a:off x="0" y="0"/>
+                          <a:ext cx="5943600" cy="3329940"/>
+                        </a:xfrm>
+                        <a:prstGeom prst="rect">
+                          <a:avLst/>
+                        </a:prstGeom>
+                      </pic:spPr>
+                    </pic:pic>
+                  </a:graphicData>
+                </a:graphic>
+              </wp:inline>
+            </w:drawing>
+          </w:r>
+        </w:p>
+        <w:p>
+          <w:pPr>
+            <w:rPr>
+              <w:sz w:val="20"/>
+              <w:szCs w:val="20"/>
+            </w:rPr>
+          </w:pPr>
+          <w:r>
+            <w:rPr>
+              <w:sz w:val="20"/>
+              <w:szCs w:val="20"/>
+            </w:rPr>
+            <w:drawing>
+              <wp:inline distT="0" distB="0" distL="0" distR="0" wp14:anchorId="35C7EF7C" wp14:editId="5FEB90D4">
+                <wp:extent cx="5943600" cy="3331210"/>
+                <wp:effectExtent l="0" t="0" r="0" b="2540"/>
+                <wp:docPr id="21" name="Picture 21"/>
+                <wp:cNvGraphicFramePr>
+                  <a:graphicFrameLocks xmlns:a="http://schemas.openxmlformats.org/drawingml/2006/main" noChangeAspect="1"/>
+                </wp:cNvGraphicFramePr>
+                <a:graphic xmlns:a="http://schemas.openxmlformats.org/drawingml/2006/main">
+                  <a:graphicData uri="http://schemas.openxmlformats.org/drawingml/2006/picture">
+                    <pic:pic xmlns:pic="http://schemas.openxmlformats.org/drawingml/2006/picture">
+                      <pic:nvPicPr>
+                        <pic:cNvPr id="1" name=""/>
+                        <pic:cNvPicPr/>
+                      </pic:nvPicPr>
+                      <pic:blipFill>
+                        <a:blip r:embed="rId27"/>
+                        <a:stretch>
+                          <a:fillRect/>
+                        </a:stretch>
+                      </pic:blipFill>
+                      <pic:spPr>
+                        <a:xfrm>
+                          <a:off x="0" y="0"/>
+                          <a:ext cx="5943600" cy="3331210"/>
+                        </a:xfrm>
+                        <a:prstGeom prst="rect">
+                          <a:avLst/>
+                        </a:prstGeom>
+                      </pic:spPr>
+                    </pic:pic>
+                  </a:graphicData>
+                </a:graphic>
+              </wp:inline>
+            </w:drawing>
+          </w:r>
+        </w:p>
+        <w:p>
+          <w:pPr>
+            <w:rPr>
+              <w:sz w:val="20"/>
+              <w:szCs w:val="20"/>
+            </w:rPr>
+          </w:pPr>
+          <w:r>
+            <w:rPr>
+              <w:sz w:val="20"/>
+              <w:szCs w:val="20"/>
+            </w:rPr>
+            <w:lastRenderedPageBreak/>
+            <w:drawing>
+              <wp:inline distT="0" distB="0" distL="0" distR="0" wp14:anchorId="380126CB" wp14:editId="2712FFC8">
+                <wp:extent cx="5943600" cy="3354070"/>
+                <wp:effectExtent l="0" t="0" r="0" b="0"/>
+                <wp:docPr id="22" name="Picture 22"/>
+                <wp:cNvGraphicFramePr>
+                  <a:graphicFrameLocks xmlns:a="http://schemas.openxmlformats.org/drawingml/2006/main" noChangeAspect="1"/>
+                </wp:cNvGraphicFramePr>
+                <a:graphic xmlns:a="http://schemas.openxmlformats.org/drawingml/2006/main">
+                  <a:graphicData uri="http://schemas.openxmlformats.org/drawingml/2006/picture">
+                    <pic:pic xmlns:pic="http://schemas.openxmlformats.org/drawingml/2006/picture">
+                      <pic:nvPicPr>
+                        <pic:cNvPr id="1" name=""/>
+                        <pic:cNvPicPr/>
+                      </pic:nvPicPr>
+                      <pic:blipFill>
+                        <a:blip r:embed="rId28"/>
+                        <a:stretch>
+                          <a:fillRect/>
+                        </a:stretch>
+                      </pic:blipFill>
+                      <pic:spPr>
+                        <a:xfrm>
+                          <a:off x="0" y="0"/>
+                          <a:ext cx="5943600" cy="3354070"/>
+                        </a:xfrm>
+                        <a:prstGeom prst="rect">
+                          <a:avLst/>
+                        </a:prstGeom>
+                      </pic:spPr>
+                    </pic:pic>
+                  </a:graphicData>
+                </a:graphic>
+              </wp:inline>
+            </w:drawing>
+          </w:r>
+        </w:p>
+        <w:p>
+          <w:pPr>
+            <w:rPr>
+              <w:rFonts w:asciiTheme="majorHAnsi" w:eastAsiaTheme="majorEastAsia" w:hAnsiTheme="majorHAnsi" w:cstheme="majorBidi"/>
+              <w:color w:val="2F5496" w:themeColor="accent1" w:themeShade="BF"/>
+              <w:sz w:val="26"/>
+              <w:szCs w:val="26"/>
+            </w:rPr>
+          </w:pPr>
+          <w:r>
+            <w:br w:type="page"/>
+          </w:r>
+        </w:p>
+        <w:p>
+          <w:pPr>
+            <w:pStyle w:val="Heading2"/>
+          </w:pPr>
+          <w:r>
+            <w:lastRenderedPageBreak/>
+            <w:t>SETTINGS</w:t>
+          </w:r>
+        </w:p>
+        <w:p/>
+        <w:p>
+          <w:pPr>
+            <w:rPr>
+              <w:sz w:val="20"/>
+              <w:szCs w:val="20"/>
+            </w:rPr>
+          </w:pPr>
+          <w:r>
+            <w:rPr>
+              <w:sz w:val="20"/>
+              <w:szCs w:val="20"/>
+            </w:rPr>
+            <w:drawing>
+              <wp:inline distT="0" distB="0" distL="0" distR="0" wp14:anchorId="4191A1B4" wp14:editId="1A278C7B">
+                <wp:extent cx="5943600" cy="3343275"/>
+                <wp:effectExtent l="0" t="0" r="0" b="9525"/>
+                <wp:docPr id="23" name="Picture 23"/>
+                <wp:cNvGraphicFramePr>
+                  <a:graphicFrameLocks xmlns:a="http://schemas.openxmlformats.org/drawingml/2006/main" noChangeAspect="1"/>
+                </wp:cNvGraphicFramePr>
+                <a:graphic xmlns:a="http://schemas.openxmlformats.org/drawingml/2006/main">
+                  <a:graphicData uri="http://schemas.openxmlformats.org/drawingml/2006/picture">
+                    <pic:pic xmlns:pic="http://schemas.openxmlformats.org/drawingml/2006/picture">
+                      <pic:nvPicPr>
+                        <pic:cNvPr id="1" name=""/>
+                        <pic:cNvPicPr/>
+                      </pic:nvPicPr>
+                      <pic:blipFill>
+                        <a:blip r:embed="rId29"/>
+                        <a:stretch>
+                          <a:fillRect/>
+                        </a:stretch>
+                      </pic:blipFill>
+                      <pic:spPr>
+                        <a:xfrm>
+                          <a:off x="0" y="0"/>
+                          <a:ext cx="5943600" cy="3343275"/>
+                        </a:xfrm>
+                        <a:prstGeom prst="rect">
+                          <a:avLst/>
+                        </a:prstGeom>
+                      </pic:spPr>
+                    </pic:pic>
+                  </a:graphicData>
+                </a:graphic>
+              </wp:inline>
+            </w:drawing>
+          </w:r>
+        </w:p>
       </w:sdtContent>
     </w:sdt>
     <w:p>
+      <w:pPr>
+        <w:rPr>
+          <w:sz w:val="20"/>
+          <w:szCs w:val="20"/>
+        </w:rPr>
+      </w:pPr>
       <w:r>
+        <w:rPr>
+          <w:sz w:val="20"/>
+          <w:szCs w:val="20"/>
+        </w:rPr>
         <w:t>--add rooms with problems to dashboard</w:t>
       </w:r>
     </w:p>
     <w:p>
+      <w:pPr>
+        <w:rPr>
+          <w:sz w:val="20"/>
+          <w:szCs w:val="20"/>
+        </w:rPr>
+      </w:pPr>
       <w:r>
+        <w:rPr>
+          <w:sz w:val="20"/>
+          <w:szCs w:val="20"/>
+        </w:rPr>
         <w:t>--lab schedule not updating</w:t>
       </w:r>
     </w:p>
     <w:p>
+      <w:pPr>
+        <w:rPr>
+          <w:sz w:val="20"/>
+          <w:szCs w:val="20"/>
+        </w:rPr>
+      </w:pPr>
       <w:r>
+        <w:rPr>
+          <w:sz w:val="20"/>
+          <w:szCs w:val="20"/>
+        </w:rPr>
         <w:t>--create search bar for lost and found</w:t>
       </w:r>
     </w:p>
     <w:p>
+      <w:pPr>
+        <w:rPr>
+          <w:sz w:val="20"/>
+          <w:szCs w:val="20"/>
+        </w:rPr>
+      </w:pPr>
       <w:r>
+        <w:rPr>
+          <w:sz w:val="20"/>
+          <w:szCs w:val="20"/>
+        </w:rPr>
         <w:t>--create user guide</w:t>
       </w:r>
     </w:p>
     <w:p>
+      <w:pPr>
+        <w:rPr>
+          <w:sz w:val="20"/>
+          <w:szCs w:val="20"/>
+        </w:rPr>
+      </w:pPr>
       <w:r>
+        <w:rPr>
+          <w:sz w:val="20"/>
+          <w:szCs w:val="20"/>
+        </w:rPr>
         <w:t xml:space="preserve">--what </w:t>
       </w:r>
       <w:proofErr w:type="gramStart"/>
       <w:r>
+        <w:rPr>
+          <w:sz w:val="20"/>
+          <w:szCs w:val="20"/>
+        </w:rPr>
         <w:t>is</w:t>
       </w:r>
       <w:proofErr w:type="gramEnd"/>
       <w:r>
+        <w:rPr>
+          <w:sz w:val="20"/>
+          <w:szCs w:val="20"/>
+        </w:rPr>
         <w:t xml:space="preserve"> all labs?</w:t>
       </w:r>
     </w:p>
     <w:p>
-      <w:bookmarkStart w:id="0" w:name="_GoBack"/>
-      <w:bookmarkEnd w:id="0"/>
+      <w:pPr>
+        <w:rPr>
+          <w:sz w:val="20"/>
+          <w:szCs w:val="20"/>
+        </w:rPr>
+      </w:pPr>
     </w:p>
     <w:sectPr>
       <w:pgSz w:w="12240" w:h="15840"/>
@@ -1063,6 +2697,129 @@
     </w:sectPr>
   </w:body>
 </w:document>
+</file>
+
+<file path=word/numbering.xml><?xml version="1.0" encoding="utf-8"?>
+<w:numbering xmlns:wpc="http://schemas.microsoft.com/office/word/2010/wordprocessingCanvas" xmlns:cx="http://schemas.microsoft.com/office/drawing/2014/chartex" xmlns:cx1="http://schemas.microsoft.com/office/drawing/2015/9/8/chartex" xmlns:cx2="http://schemas.microsoft.com/office/drawing/2015/10/21/chartex" xmlns:cx3="http://schemas.microsoft.com/office/drawing/2016/5/9/chartex" xmlns:cx4="http://schemas.microsoft.com/office/drawing/2016/5/10/chartex" xmlns:cx5="http://schemas.microsoft.com/office/drawing/2016/5/11/chartex" xmlns:cx6="http://schemas.microsoft.com/office/drawing/2016/5/12/chartex" xmlns:cx7="http://schemas.microsoft.com/office/drawing/2016/5/13/chartex" xmlns:cx8="http://schemas.microsoft.com/office/drawing/2016/5/14/chartex" xmlns:mc="http://schemas.openxmlformats.org/markup-compatibility/2006" xmlns:aink="http://schemas.microsoft.com/office/drawing/2016/ink" xmlns:am3d="http://schemas.microsoft.com/office/drawing/2017/model3d" xmlns:o="urn:schemas-microsoft-com:office:office" xmlns:r="http://schemas.openxmlformats.org/officeDocument/2006/relationships" xmlns:m="http://schemas.openxmlformats.org/officeDocument/2006/math" xmlns:v="urn:schemas-microsoft-com:vml" xmlns:wp14="http://schemas.microsoft.com/office/word/2010/wordprocessingDrawing" xmlns:wp="http://schemas.openxmlformats.org/drawingml/2006/wordprocessingDrawing" xmlns:w10="urn:schemas-microsoft-com:office:word" xmlns:w="http://schemas.openxmlformats.org/wordprocessingml/2006/main" xmlns:w14="http://schemas.microsoft.com/office/word/2010/wordml" xmlns:w15="http://schemas.microsoft.com/office/word/2012/wordml" xmlns:w16cid="http://schemas.microsoft.com/office/word/2016/wordml/cid" xmlns:w16se="http://schemas.microsoft.com/office/word/2015/wordml/symex" xmlns:wpg="http://schemas.microsoft.com/office/word/2010/wordprocessingGroup" xmlns:wpi="http://schemas.microsoft.com/office/word/2010/wordprocessingInk" xmlns:wne="http://schemas.microsoft.com/office/word/2006/wordml" xmlns:wps="http://schemas.microsoft.com/office/word/2010/wordprocessingShape" mc:Ignorable="w14 w15 w16se w16cid wp14">
+  <w:numPicBullet w:numPicBulletId="0">
+    <w:pict>
+      <v:shapetype id="_x0000_t75" coordsize="21600,21600" o:spt="75" o:preferrelative="t" path="m@4@5l@4@11@9@11@9@5xe" filled="f" stroked="f">
+        <v:stroke joinstyle="miter"/>
+        <v:formulas>
+          <v:f eqn="if lineDrawn pixelLineWidth 0"/>
+          <v:f eqn="sum @0 1 0"/>
+          <v:f eqn="sum 0 0 @1"/>
+          <v:f eqn="prod @2 1 2"/>
+          <v:f eqn="prod @3 21600 pixelWidth"/>
+          <v:f eqn="prod @3 21600 pixelHeight"/>
+          <v:f eqn="sum @0 0 1"/>
+          <v:f eqn="prod @6 1 2"/>
+          <v:f eqn="prod @7 21600 pixelWidth"/>
+          <v:f eqn="sum @8 21600 0"/>
+          <v:f eqn="prod @7 21600 pixelHeight"/>
+          <v:f eqn="sum @10 21600 0"/>
+        </v:formulas>
+        <v:path o:extrusionok="f" gradientshapeok="t" o:connecttype="rect"/>
+        <o:lock v:ext="edit" aspectratio="t"/>
+      </v:shapetype>
+      <v:shape id="_x0000_i1796" type="#_x0000_t75" style="width:13.25pt;height:13.25pt;flip:x y;visibility:visible;mso-wrap-style:square" o:bullet="t">
+        <v:imagedata r:id="rId1" o:title=""/>
+      </v:shape>
+    </w:pict>
+  </w:numPicBullet>
+  <w:abstractNum w:abstractNumId="0" w15:restartNumberingAfterBreak="0">
+    <w:nsid w:val="6ED47F2A"/>
+    <w:multiLevelType w:val="hybridMultilevel"/>
+    <w:tmpl w:val="CEBC8B52"/>
+    <w:lvl w:ilvl="0" w:tplc="0409000F">
+      <w:start w:val="1"/>
+      <w:numFmt w:val="decimal"/>
+      <w:lvlText w:val="%1."/>
+      <w:lvlJc w:val="left"/>
+      <w:pPr>
+        <w:ind w:left="720" w:hanging="360"/>
+      </w:pPr>
+      <w:rPr>
+        <w:rFonts w:hint="default"/>
+      </w:rPr>
+    </w:lvl>
+    <w:lvl w:ilvl="1" w:tplc="04090019" w:tentative="1">
+      <w:start w:val="1"/>
+      <w:numFmt w:val="lowerLetter"/>
+      <w:lvlText w:val="%2."/>
+      <w:lvlJc w:val="left"/>
+      <w:pPr>
+        <w:ind w:left="1440" w:hanging="360"/>
+      </w:pPr>
+    </w:lvl>
+    <w:lvl w:ilvl="2" w:tplc="0409001B" w:tentative="1">
+      <w:start w:val="1"/>
+      <w:numFmt w:val="lowerRoman"/>
+      <w:lvlText w:val="%3."/>
+      <w:lvlJc w:val="right"/>
+      <w:pPr>
+        <w:ind w:left="2160" w:hanging="180"/>
+      </w:pPr>
+    </w:lvl>
+    <w:lvl w:ilvl="3" w:tplc="0409000F" w:tentative="1">
+      <w:start w:val="1"/>
+      <w:numFmt w:val="decimal"/>
+      <w:lvlText w:val="%4."/>
+      <w:lvlJc w:val="left"/>
+      <w:pPr>
+        <w:ind w:left="2880" w:hanging="360"/>
+      </w:pPr>
+    </w:lvl>
+    <w:lvl w:ilvl="4" w:tplc="04090019" w:tentative="1">
+      <w:start w:val="1"/>
+      <w:numFmt w:val="lowerLetter"/>
+      <w:lvlText w:val="%5."/>
+      <w:lvlJc w:val="left"/>
+      <w:pPr>
+        <w:ind w:left="3600" w:hanging="360"/>
+      </w:pPr>
+    </w:lvl>
+    <w:lvl w:ilvl="5" w:tplc="0409001B" w:tentative="1">
+      <w:start w:val="1"/>
+      <w:numFmt w:val="lowerRoman"/>
+      <w:lvlText w:val="%6."/>
+      <w:lvlJc w:val="right"/>
+      <w:pPr>
+        <w:ind w:left="4320" w:hanging="180"/>
+      </w:pPr>
+    </w:lvl>
+    <w:lvl w:ilvl="6" w:tplc="0409000F" w:tentative="1">
+      <w:start w:val="1"/>
+      <w:numFmt w:val="decimal"/>
+      <w:lvlText w:val="%7."/>
+      <w:lvlJc w:val="left"/>
+      <w:pPr>
+        <w:ind w:left="5040" w:hanging="360"/>
+      </w:pPr>
+    </w:lvl>
+    <w:lvl w:ilvl="7" w:tplc="04090019" w:tentative="1">
+      <w:start w:val="1"/>
+      <w:numFmt w:val="lowerLetter"/>
+      <w:lvlText w:val="%8."/>
+      <w:lvlJc w:val="left"/>
+      <w:pPr>
+        <w:ind w:left="5760" w:hanging="360"/>
+      </w:pPr>
+    </w:lvl>
+    <w:lvl w:ilvl="8" w:tplc="0409001B" w:tentative="1">
+      <w:start w:val="1"/>
+      <w:numFmt w:val="lowerRoman"/>
+      <w:lvlText w:val="%9."/>
+      <w:lvlJc w:val="right"/>
+      <w:pPr>
+        <w:ind w:left="6480" w:hanging="180"/>
+      </w:pPr>
+    </w:lvl>
+  </w:abstractNum>
+  <w:num w:numId="1">
+    <w:abstractNumId w:val="0"/>
+  </w:num>
+</w:numbering>
 </file>
 
 <file path=word/styles.xml><?xml version="1.0" encoding="utf-8"?>
@@ -1464,10 +3221,74 @@
     <w:name w:val="Normal"/>
     <w:qFormat/>
   </w:style>
+  <w:style w:type="paragraph" w:styleId="Heading1">
+    <w:name w:val="heading 1"/>
+    <w:basedOn w:val="Normal"/>
+    <w:next w:val="Normal"/>
+    <w:link w:val="Heading1Char"/>
+    <w:uiPriority w:val="9"/>
+    <w:qFormat/>
+    <w:rsid w:val="00A828CA"/>
+    <w:pPr>
+      <w:keepNext/>
+      <w:keepLines/>
+      <w:spacing w:before="240" w:after="0"/>
+      <w:outlineLvl w:val="0"/>
+    </w:pPr>
+    <w:rPr>
+      <w:rFonts w:asciiTheme="majorHAnsi" w:eastAsiaTheme="majorEastAsia" w:hAnsiTheme="majorHAnsi" w:cstheme="majorBidi"/>
+      <w:color w:val="2F5496" w:themeColor="accent1" w:themeShade="BF"/>
+      <w:sz w:val="32"/>
+      <w:szCs w:val="32"/>
+    </w:rPr>
+  </w:style>
+  <w:style w:type="paragraph" w:styleId="Heading2">
+    <w:name w:val="heading 2"/>
+    <w:basedOn w:val="Normal"/>
+    <w:next w:val="Normal"/>
+    <w:link w:val="Heading2Char"/>
+    <w:uiPriority w:val="9"/>
+    <w:unhideWhenUsed/>
+    <w:qFormat/>
+    <w:rsid w:val="001B13AD"/>
+    <w:pPr>
+      <w:keepNext/>
+      <w:keepLines/>
+      <w:spacing w:before="40" w:after="0"/>
+      <w:outlineLvl w:val="1"/>
+    </w:pPr>
+    <w:rPr>
+      <w:rFonts w:asciiTheme="majorHAnsi" w:eastAsiaTheme="majorEastAsia" w:hAnsiTheme="majorHAnsi" w:cstheme="majorBidi"/>
+      <w:color w:val="2F5496" w:themeColor="accent1" w:themeShade="BF"/>
+      <w:sz w:val="26"/>
+      <w:szCs w:val="26"/>
+    </w:rPr>
+  </w:style>
+  <w:style w:type="paragraph" w:styleId="Heading3">
+    <w:name w:val="heading 3"/>
+    <w:basedOn w:val="Normal"/>
+    <w:next w:val="Normal"/>
+    <w:link w:val="Heading3Char"/>
+    <w:uiPriority w:val="9"/>
+    <w:unhideWhenUsed/>
+    <w:qFormat/>
+    <w:rsid w:val="00144216"/>
+    <w:pPr>
+      <w:keepNext/>
+      <w:keepLines/>
+      <w:spacing w:before="40" w:after="0"/>
+      <w:outlineLvl w:val="2"/>
+    </w:pPr>
+    <w:rPr>
+      <w:rFonts w:asciiTheme="majorHAnsi" w:eastAsiaTheme="majorEastAsia" w:hAnsiTheme="majorHAnsi" w:cstheme="majorBidi"/>
+      <w:color w:val="1F3763" w:themeColor="accent1" w:themeShade="7F"/>
+      <w:sz w:val="24"/>
+      <w:szCs w:val="24"/>
+    </w:rPr>
+  </w:style>
   <w:style w:type="character" w:default="1" w:styleId="DefaultParagraphFont">
     <w:name w:val="Default Paragraph Font"/>
     <w:uiPriority w:val="1"/>
-    <w:semiHidden/>
     <w:unhideWhenUsed/>
   </w:style>
   <w:style w:type="table" w:default="1" w:styleId="TableNormal">
@@ -1589,6 +3410,100 @@
       <w:sz w:val="20"/>
       <w:szCs w:val="20"/>
       <w:lang w:val="en-US"/>
+    </w:rPr>
+  </w:style>
+  <w:style w:type="character" w:customStyle="1" w:styleId="Heading1Char">
+    <w:name w:val="Heading 1 Char"/>
+    <w:basedOn w:val="DefaultParagraphFont"/>
+    <w:link w:val="Heading1"/>
+    <w:uiPriority w:val="9"/>
+    <w:rsid w:val="00A828CA"/>
+    <w:rPr>
+      <w:rFonts w:asciiTheme="majorHAnsi" w:eastAsiaTheme="majorEastAsia" w:hAnsiTheme="majorHAnsi" w:cstheme="majorBidi"/>
+      <w:color w:val="2F5496" w:themeColor="accent1" w:themeShade="BF"/>
+      <w:sz w:val="32"/>
+      <w:szCs w:val="32"/>
+    </w:rPr>
+  </w:style>
+  <w:style w:type="character" w:customStyle="1" w:styleId="Heading2Char">
+    <w:name w:val="Heading 2 Char"/>
+    <w:basedOn w:val="DefaultParagraphFont"/>
+    <w:link w:val="Heading2"/>
+    <w:uiPriority w:val="9"/>
+    <w:rsid w:val="001B13AD"/>
+    <w:rPr>
+      <w:rFonts w:asciiTheme="majorHAnsi" w:eastAsiaTheme="majorEastAsia" w:hAnsiTheme="majorHAnsi" w:cstheme="majorBidi"/>
+      <w:color w:val="2F5496" w:themeColor="accent1" w:themeShade="BF"/>
+      <w:sz w:val="26"/>
+      <w:szCs w:val="26"/>
+    </w:rPr>
+  </w:style>
+  <w:style w:type="character" w:customStyle="1" w:styleId="Heading3Char">
+    <w:name w:val="Heading 3 Char"/>
+    <w:basedOn w:val="DefaultParagraphFont"/>
+    <w:link w:val="Heading3"/>
+    <w:uiPriority w:val="9"/>
+    <w:rsid w:val="00144216"/>
+    <w:rPr>
+      <w:rFonts w:asciiTheme="majorHAnsi" w:eastAsiaTheme="majorEastAsia" w:hAnsiTheme="majorHAnsi" w:cstheme="majorBidi"/>
+      <w:color w:val="1F3763" w:themeColor="accent1" w:themeShade="7F"/>
+      <w:sz w:val="24"/>
+      <w:szCs w:val="24"/>
+    </w:rPr>
+  </w:style>
+  <w:style w:type="paragraph" w:styleId="Caption">
+    <w:name w:val="caption"/>
+    <w:basedOn w:val="Normal"/>
+    <w:next w:val="Normal"/>
+    <w:uiPriority w:val="35"/>
+    <w:semiHidden/>
+    <w:unhideWhenUsed/>
+    <w:qFormat/>
+    <w:rsid w:val="0089608A"/>
+    <w:pPr>
+      <w:spacing w:after="200" w:line="240" w:lineRule="auto"/>
+    </w:pPr>
+    <w:rPr>
+      <w:i/>
+      <w:iCs/>
+      <w:color w:val="44546A" w:themeColor="text2"/>
+      <w:sz w:val="18"/>
+      <w:szCs w:val="18"/>
+    </w:rPr>
+  </w:style>
+  <w:style w:type="character" w:styleId="Hyperlink">
+    <w:name w:val="Hyperlink"/>
+    <w:basedOn w:val="DefaultParagraphFont"/>
+    <w:uiPriority w:val="99"/>
+    <w:unhideWhenUsed/>
+    <w:rsid w:val="00787DBC"/>
+    <w:rPr>
+      <w:color w:val="0563C1" w:themeColor="hyperlink"/>
+      <w:u w:val="single"/>
+    </w:rPr>
+  </w:style>
+  <w:style w:type="character" w:styleId="UnresolvedMention">
+    <w:name w:val="Unresolved Mention"/>
+    <w:basedOn w:val="DefaultParagraphFont"/>
+    <w:uiPriority w:val="99"/>
+    <w:semiHidden/>
+    <w:unhideWhenUsed/>
+    <w:rsid w:val="00787DBC"/>
+    <w:rPr>
+      <w:color w:val="605E5C"/>
+      <w:shd w:val="clear" w:color="auto" w:fill="E1DFDD"/>
+    </w:rPr>
+  </w:style>
+  <w:style w:type="character" w:styleId="FollowedHyperlink">
+    <w:name w:val="FollowedHyperlink"/>
+    <w:basedOn w:val="DefaultParagraphFont"/>
+    <w:uiPriority w:val="99"/>
+    <w:semiHidden/>
+    <w:unhideWhenUsed/>
+    <w:rsid w:val="0041080E"/>
+    <w:rPr>
+      <w:color w:val="954F72" w:themeColor="followedHyperlink"/>
+      <w:u w:val="single"/>
     </w:rPr>
   </w:style>
 </w:styles>
@@ -1913,7 +3828,7 @@
 </file>
 
 <file path=customXml/itemProps2.xml><?xml version="1.0" encoding="utf-8"?>
-<ds:datastoreItem xmlns:ds="http://schemas.openxmlformats.org/officeDocument/2006/customXml" ds:itemID="{009978A6-98B2-4786-8BE1-F453A43286F2}">
+<ds:datastoreItem xmlns:ds="http://schemas.openxmlformats.org/officeDocument/2006/customXml" ds:itemID="{9EEFF751-21CE-41C2-A4D5-E5D3B4E20FC3}">
   <ds:schemaRefs>
     <ds:schemaRef ds:uri="http://schemas.openxmlformats.org/officeDocument/2006/bibliography"/>
   </ds:schemaRefs>

</xml_diff>